<commit_message>
oox: avoid crash in ContextHandler2Helper::processCollectedChars()
Change-Id: Ie70c9914745364c7f2beb3cb84a610ec919a950c
</commit_message>
<xml_diff>
--- a/sw/qa/extras/ooxmlimport/data/textbox-wps-only.docx
+++ b/sw/qa/extras/ooxmlimport/data/textbox-wps-only.docx
@@ -57,6 +57,93 @@
                         <w:r>
                           <w:t>Hello world!</w:t>
                         </w:r>
+                      </w:p>
+                    </w:txbxContent>
+                  </wps:txbx>
+                  <wps:bodyPr rot="0" vert="horz" wrap="square" lIns="91440" tIns="45720" rIns="91440" bIns="45720" anchor="t" anchorCtr="0">
+                    <a:spAutoFit/>
+                  </wps:bodyPr>
+                </wps:wsp>
+              </a:graphicData>
+            </a:graphic>
+            <wp14:sizeRelH relativeFrom="margin">
+              <wp14:pctWidth>40000</wp14:pctWidth>
+            </wp14:sizeRelH>
+            <wp14:sizeRelV relativeFrom="margin">
+              <wp14:pctHeight>20000</wp14:pctHeight>
+            </wp14:sizeRelV>
+          </wp:anchor>
+        </w:drawing>
+      </w:r>
+      <w:r>
+        <w:rPr>
+          <w:noProof/>
+        </w:rPr>
+        <w:drawing>
+          <wp:anchor distT="0" distB="0" distL="114300" distR="114300" simplePos="0" relativeHeight="251661312" behindDoc="0" locked="0" layoutInCell="1" allowOverlap="1" wp14:anchorId="1B909856" wp14:editId="1530D2FE">
+            <wp:simplePos x="0" y="0"/>
+            <wp:positionH relativeFrom="column">
+              <wp:posOffset>782320</wp:posOffset>
+            </wp:positionH>
+            <wp:positionV relativeFrom="paragraph">
+              <wp:posOffset>1009650</wp:posOffset>
+            </wp:positionV>
+            <wp:extent cx="2374265" cy="1403985"/>
+            <wp:effectExtent l="0" t="0" r="11430" b="14605"/>
+            <wp:wrapNone/>
+            <wp:docPr id="1" name="Text Box 2"/>
+            <wp:cNvGraphicFramePr>
+              <a:graphicFrameLocks xmlns:a="http://schemas.openxmlformats.org/drawingml/2006/main"/>
+            </wp:cNvGraphicFramePr>
+            <a:graphic xmlns:a="http://schemas.openxmlformats.org/drawingml/2006/main">
+              <a:graphicData uri="http://schemas.microsoft.com/office/word/2010/wordprocessingShape">
+                <wps:wsp>
+                  <wps:cNvSpPr txBox="1">
+                    <a:spLocks noChangeArrowheads="1"/>
+                  </wps:cNvSpPr>
+                  <wps:spPr bwMode="auto">
+                    <a:xfrm>
+                      <a:off x="0" y="0"/>
+                      <a:ext cx="2374265" cy="1403985"/>
+                    </a:xfrm>
+                    <a:prstGeom prst="rect">
+                      <a:avLst/>
+                    </a:prstGeom>
+                    <a:solidFill>
+                      <a:srgbClr val="FFFFFF"/>
+                    </a:solidFill>
+                    <a:ln w="9525">
+                      <a:solidFill>
+                        <a:srgbClr val="000000"/>
+                      </a:solidFill>
+                      <a:miter lim="800000"/>
+                      <a:headEnd/>
+                      <a:tailEnd/>
+                    </a:ln>
+                  </wps:spPr>
+                  <wps:txbx>
+                    <w:txbxContent>
+                      <w:p>
+                        <w:proofErr w:type="gramStart"/>
+                        <w:r>
+                          <w:t>Second textbox.</w:t>
+                        </w:r>
+                        <w:proofErr w:type="gramEnd"/>
+                      </w:p>
+                      <w:p>
+                        <w:proofErr w:type="gramStart"/>
+                        <w:r>
+                          <w:t xml:space="preserve">Second </w:t>
+                        </w:r>
+                        <w:proofErr w:type="spellStart"/>
+                        <w:r>
+                          <w:t>para</w:t>
+                        </w:r>
+                        <w:proofErr w:type="spellEnd"/>
+                        <w:r>
+                          <w:t xml:space="preserve"> inside that one.</w:t>
+                        </w:r>
+                        <w:proofErr w:type="gramEnd"/>
                       </w:p>
                     </w:txbxContent>
                   </wps:txbx>

</xml_diff>